<commit_message>
sequence diagram 추가 및 준최종본
</commit_message>
<xml_diff>
--- a/서론.docx
+++ b/서론.docx
@@ -494,7 +494,21 @@
         <w:rPr>
           <w:rFonts w:hint="eastAsia"/>
         </w:rPr>
-        <w:t>이 챕터는 이 명세서에 사용된 몇가지 도구와</w:t>
+        <w:t xml:space="preserve">이 챕터는 이 명세서에 사용된 </w:t>
+      </w:r>
+      <w:proofErr w:type="gramStart"/>
+      <w:r>
+        <w:rPr>
+          <w:rFonts w:hint="eastAsia"/>
+        </w:rPr>
+        <w:t>몇가지</w:t>
+      </w:r>
+      <w:proofErr w:type="gramEnd"/>
+      <w:r>
+        <w:rPr>
+          <w:rFonts w:hint="eastAsia"/>
+        </w:rPr>
+        <w:t xml:space="preserve"> 도구와</w:t>
       </w:r>
       <w:r>
         <w:t xml:space="preserve">, </w:t>
@@ -1983,9 +1997,6 @@
         <w:autoSpaceDE/>
         <w:autoSpaceDN/>
         <w:ind w:leftChars="0"/>
-        <w:rPr>
-          <w:rFonts w:hint="eastAsia"/>
-        </w:rPr>
       </w:pPr>
       <w:r>
         <w:rPr>
@@ -2039,14 +2050,27 @@
                             <w:r>
                               <w:t xml:space="preserve">Figure </w:t>
                             </w:r>
-                            <w:fldSimple w:instr=" SEQ Figure \* ARABIC ">
-                              <w:r>
-                                <w:rPr>
-                                  <w:noProof/>
-                                </w:rPr>
-                                <w:t>1</w:t>
-                              </w:r>
-                            </w:fldSimple>
+                            <w:r>
+                              <w:fldChar w:fldCharType="begin"/>
+                            </w:r>
+                            <w:r>
+                              <w:instrText xml:space="preserve"> SEQ Figure \* ARABIC </w:instrText>
+                            </w:r>
+                            <w:r>
+                              <w:fldChar w:fldCharType="separate"/>
+                            </w:r>
+                            <w:r>
+                              <w:rPr>
+                                <w:noProof/>
+                              </w:rPr>
+                              <w:t>1</w:t>
+                            </w:r>
+                            <w:r>
+                              <w:rPr>
+                                <w:noProof/>
+                              </w:rPr>
+                              <w:fldChar w:fldCharType="end"/>
+                            </w:r>
                             <w:r>
                               <w:t xml:space="preserve"> </w:t>
                             </w:r>
@@ -2351,9 +2375,6 @@
         <w:autoSpaceDE/>
         <w:autoSpaceDN/>
         <w:ind w:leftChars="0"/>
-        <w:rPr>
-          <w:rFonts w:hint="eastAsia"/>
-        </w:rPr>
       </w:pPr>
       <w:r>
         <w:rPr>
@@ -2485,8 +2506,116 @@
       <w:r>
         <w:rPr>
           <w:rFonts w:hint="eastAsia"/>
+        </w:rPr>
+        <w:t>S</w:t>
+      </w:r>
+      <w:r>
+        <w:t>equence Diagram</w:t>
+      </w:r>
+      <w:r>
+        <w:br/>
+      </w:r>
+    </w:p>
+    <w:p>
+      <w:pPr>
+        <w:widowControl/>
+        <w:wordWrap/>
+        <w:autoSpaceDE/>
+        <w:autoSpaceDN/>
+        <w:rPr>
+          <w:rFonts w:hint="eastAsia"/>
+        </w:rPr>
+      </w:pPr>
+      <w:r>
+        <w:rPr>
           <w:noProof/>
         </w:rPr>
+        <w:drawing>
+          <wp:anchor distT="0" distB="0" distL="114300" distR="114300" simplePos="0" relativeHeight="251664384" behindDoc="0" locked="0" layoutInCell="1" allowOverlap="1" wp14:anchorId="353DD251" wp14:editId="7F13C5B4">
+            <wp:simplePos x="0" y="0"/>
+            <wp:positionH relativeFrom="margin">
+              <wp:align>center</wp:align>
+            </wp:positionH>
+            <wp:positionV relativeFrom="paragraph">
+              <wp:posOffset>449580</wp:posOffset>
+            </wp:positionV>
+            <wp:extent cx="5535105" cy="3190875"/>
+            <wp:effectExtent l="0" t="0" r="8890" b="0"/>
+            <wp:wrapNone/>
+            <wp:docPr id="2" name="그림 2"/>
+            <wp:cNvGraphicFramePr>
+              <a:graphicFrameLocks xmlns:a="http://schemas.openxmlformats.org/drawingml/2006/main" noChangeAspect="1"/>
+            </wp:cNvGraphicFramePr>
+            <a:graphic xmlns:a="http://schemas.openxmlformats.org/drawingml/2006/main">
+              <a:graphicData uri="http://schemas.openxmlformats.org/drawingml/2006/picture">
+                <pic:pic xmlns:pic="http://schemas.openxmlformats.org/drawingml/2006/picture">
+                  <pic:nvPicPr>
+                    <pic:cNvPr id="0" name="Picture 1"/>
+                    <pic:cNvPicPr>
+                      <a:picLocks noChangeAspect="1" noChangeArrowheads="1"/>
+                    </pic:cNvPicPr>
+                  </pic:nvPicPr>
+                  <pic:blipFill>
+                    <a:blip r:embed="rId9">
+                      <a:extLst>
+                        <a:ext uri="{28A0092B-C50C-407E-A947-70E740481C1C}">
+                          <a14:useLocalDpi xmlns:a14="http://schemas.microsoft.com/office/drawing/2010/main" val="0"/>
+                        </a:ext>
+                      </a:extLst>
+                    </a:blip>
+                    <a:srcRect/>
+                    <a:stretch>
+                      <a:fillRect/>
+                    </a:stretch>
+                  </pic:blipFill>
+                  <pic:spPr bwMode="auto">
+                    <a:xfrm>
+                      <a:off x="0" y="0"/>
+                      <a:ext cx="5535105" cy="3190875"/>
+                    </a:xfrm>
+                    <a:prstGeom prst="rect">
+                      <a:avLst/>
+                    </a:prstGeom>
+                    <a:noFill/>
+                    <a:ln>
+                      <a:noFill/>
+                    </a:ln>
+                  </pic:spPr>
+                </pic:pic>
+              </a:graphicData>
+            </a:graphic>
+            <wp14:sizeRelH relativeFrom="margin">
+              <wp14:pctWidth>0</wp14:pctWidth>
+            </wp14:sizeRelH>
+            <wp14:sizeRelV relativeFrom="margin">
+              <wp14:pctHeight>0</wp14:pctHeight>
+            </wp14:sizeRelV>
+          </wp:anchor>
+        </w:drawing>
+      </w:r>
+      <w:r>
+        <w:br w:type="page"/>
+      </w:r>
+    </w:p>
+    <w:p>
+      <w:pPr>
+        <w:pStyle w:val="a3"/>
+        <w:widowControl/>
+        <w:numPr>
+          <w:ilvl w:val="2"/>
+          <w:numId w:val="1"/>
+        </w:numPr>
+        <w:wordWrap/>
+        <w:autoSpaceDE/>
+        <w:autoSpaceDN/>
+        <w:ind w:leftChars="0"/>
+      </w:pPr>
+      <w:r>
+        <w:rPr>
+          <w:rFonts w:hint="eastAsia"/>
+          <w:noProof/>
+        </w:rPr>
+        <w:lastRenderedPageBreak/>
         <w:drawing>
           <wp:anchor distT="0" distB="0" distL="114300" distR="114300" simplePos="0" relativeHeight="251658240" behindDoc="0" locked="0" layoutInCell="1" allowOverlap="1" wp14:anchorId="592123F3" wp14:editId="277E0740">
             <wp:simplePos x="0" y="0"/>
@@ -2513,7 +2642,7 @@
                     </pic:cNvPicPr>
                   </pic:nvPicPr>
                   <pic:blipFill>
-                    <a:blip r:embed="rId9">
+                    <a:blip r:embed="rId10">
                       <a:extLst>
                         <a:ext uri="{28A0092B-C50C-407E-A947-70E740481C1C}">
                           <a14:useLocalDpi xmlns:a14="http://schemas.microsoft.com/office/drawing/2010/main" val="0"/>

</xml_diff>